<commit_message>
edit chapter7 and pratice (sum, avg, min, max), date 11/Mar/21
</commit_message>
<xml_diff>
--- a/chapter7/Chapter7.docx
+++ b/chapter7/Chapter7.docx
@@ -43,24 +43,116 @@
       <w:pPr>
         <w:pStyle w:val="Normal"/>
         <w:bidi w:val="0"/>
-        <w:jc w:val="left"/>
-        <w:rPr>
-          <w:rFonts w:ascii="Khmer OS" w:hAnsi="Khmer OS"/>
-        </w:rPr>
-      </w:pPr>
-      <w:r>
-        <w:rPr>
-          <w:rFonts w:ascii="Khmer OS" w:hAnsi="Khmer OS"/>
-        </w:rPr>
-        <w:tab/>
-      </w:r>
-      <w:r>
-        <w:rPr>
-          <w:rFonts w:ascii="Khmer OS" w:hAnsi="Khmer OS"/>
-          <w:b/>
-          <w:bCs/>
-        </w:rPr>
-        <w:t>Count(*)</w:t>
+        <w:jc w:val="center"/>
+        <w:rPr>
+          <w:rFonts w:ascii="Khmer OS" w:hAnsi="Khmer OS" w:eastAsia="DejaVu Sans" w:cs="DejaVu Sans"/>
+          <w:b/>
+          <w:b/>
+          <w:bCs/>
+          <w:color w:val="000000"/>
+          <w:kern w:val="0"/>
+          <w:sz w:val="52"/>
+          <w:szCs w:val="24"/>
+          <w:u w:val="single"/>
+          <w:lang w:val="en-US" w:eastAsia="zh-CN" w:bidi="km-KH"/>
+        </w:rPr>
+      </w:pPr>
+      <w:r>
+        <w:rPr>
+          <w:rFonts w:eastAsia="DejaVu Sans" w:cs="DejaVu Sans" w:ascii="Khmer OS" w:hAnsi="Khmer OS"/>
+          <w:b/>
+          <w:bCs/>
+          <w:color w:val="000000"/>
+          <w:kern w:val="0"/>
+          <w:sz w:val="52"/>
+          <w:szCs w:val="24"/>
+          <w:u w:val="single"/>
+          <w:lang w:val="en-US" w:eastAsia="zh-CN" w:bidi="km-KH"/>
+        </w:rPr>
+        <w:t>Chapter7</w:t>
+      </w:r>
+    </w:p>
+    <w:p>
+      <w:pPr>
+        <w:pStyle w:val="Normal"/>
+        <w:bidi w:val="0"/>
+        <w:jc w:val="left"/>
+        <w:rPr>
+          <w:rFonts w:ascii="Khmer OS" w:hAnsi="Khmer OS"/>
+        </w:rPr>
+      </w:pPr>
+      <w:r>
+        <w:rPr>
+          <w:rFonts w:ascii="Khmer OS" w:hAnsi="Khmer OS"/>
+        </w:rPr>
+      </w:r>
+    </w:p>
+    <w:p>
+      <w:pPr>
+        <w:pStyle w:val="Normal"/>
+        <w:bidi w:val="0"/>
+        <w:jc w:val="left"/>
+        <w:rPr>
+          <w:b/>
+          <w:b/>
+          <w:bCs/>
+          <w:u w:val="single"/>
+        </w:rPr>
+      </w:pPr>
+      <w:r>
+        <w:rPr>
+          <w:rFonts w:ascii="Khmer OS" w:hAnsi="Khmer OS"/>
+          <w:b/>
+          <w:bCs/>
+          <w:u w:val="single"/>
+        </w:rPr>
+        <w:t>7.1 Aggregate functions:</w:t>
+      </w:r>
+    </w:p>
+    <w:p>
+      <w:pPr>
+        <w:pStyle w:val="Normal"/>
+        <w:bidi w:val="0"/>
+        <w:jc w:val="left"/>
+        <w:rPr>
+          <w:rFonts w:ascii="Khmer OS" w:hAnsi="Khmer OS"/>
+        </w:rPr>
+      </w:pPr>
+      <w:r>
+        <w:rPr>
+          <w:rFonts w:ascii="Khmer OS" w:hAnsi="Khmer OS"/>
+          <w:b/>
+          <w:bCs/>
+        </w:rPr>
+        <w:tab/>
+        <w:t>-</w:t>
+      </w:r>
+      <w:r>
+        <w:rPr>
+          <w:rFonts w:ascii="Khmer OS" w:hAnsi="Khmer OS"/>
+          <w:b/>
+          <w:bCs/>
+        </w:rPr>
+        <w:t>AVG()</w:t>
+      </w:r>
+    </w:p>
+    <w:p>
+      <w:pPr>
+        <w:pStyle w:val="Normal"/>
+        <w:bidi w:val="0"/>
+        <w:jc w:val="left"/>
+        <w:rPr>
+          <w:rFonts w:ascii="Khmer OS" w:hAnsi="Khmer OS"/>
+        </w:rPr>
+      </w:pPr>
+      <w:r>
+        <w:rPr>
+          <w:rFonts w:ascii="Khmer OS" w:hAnsi="Khmer OS"/>
+          <w:b/>
+          <w:bCs/>
+        </w:rPr>
+        <w:tab/>
+        <w:t>- Count(*)</w:t>
       </w:r>
       <w:r>
         <w:rPr>
@@ -69,6 +161,7 @@
         <w:t xml:space="preserve"> = Count All Row</w:t>
         <w:br/>
         <w:tab/>
+        <w:t xml:space="preserve">- </w:t>
       </w:r>
       <w:r>
         <w:rPr>
@@ -95,6 +188,110 @@
         </w:rPr>
       </w:pPr>
       <w:r>
+        <w:rPr>
+          <w:rFonts w:ascii="Khmer OS" w:hAnsi="Khmer OS"/>
+        </w:rPr>
+        <w:tab/>
+        <w:t xml:space="preserve">- </w:t>
+      </w:r>
+      <w:r>
+        <w:rPr>
+          <w:rFonts w:ascii="Khmer OS" w:hAnsi="Khmer OS"/>
+          <w:b/>
+          <w:bCs/>
+        </w:rPr>
+        <w:t>HAVING</w:t>
+      </w:r>
+      <w:r>
+        <w:rPr>
+          <w:rFonts w:ascii="Khmer OS" w:hAnsi="Khmer OS"/>
+        </w:rPr>
+        <w:t xml:space="preserve"> Clause must use under </w:t>
+      </w:r>
+      <w:r>
+        <w:rPr>
+          <w:rFonts w:ascii="Khmer OS" w:hAnsi="Khmer OS"/>
+          <w:b/>
+          <w:bCs/>
+        </w:rPr>
+        <w:t>GROUP BY</w:t>
+      </w:r>
+    </w:p>
+    <w:p>
+      <w:pPr>
+        <w:pStyle w:val="Normal"/>
+        <w:bidi w:val="0"/>
+        <w:jc w:val="left"/>
+        <w:rPr>
+          <w:rFonts w:ascii="Khmer OS" w:hAnsi="Khmer OS"/>
+        </w:rPr>
+      </w:pPr>
+      <w:r>
+        <w:rPr>
+          <w:rFonts w:ascii="Khmer OS" w:hAnsi="Khmer OS"/>
+          <w:b/>
+          <w:bCs/>
+        </w:rPr>
+        <w:tab/>
+        <w:t xml:space="preserve">- </w:t>
+      </w:r>
+      <w:r>
+        <w:rPr>
+          <w:rFonts w:ascii="Khmer OS" w:hAnsi="Khmer OS"/>
+          <w:b/>
+          <w:bCs/>
+        </w:rPr>
+        <w:t>MAX()</w:t>
+      </w:r>
+    </w:p>
+    <w:p>
+      <w:pPr>
+        <w:pStyle w:val="Normal"/>
+        <w:bidi w:val="0"/>
+        <w:jc w:val="left"/>
+        <w:rPr>
+          <w:rFonts w:ascii="Khmer OS" w:hAnsi="Khmer OS"/>
+        </w:rPr>
+      </w:pPr>
+      <w:r>
+        <w:rPr>
+          <w:rFonts w:ascii="Khmer OS" w:hAnsi="Khmer OS"/>
+          <w:b/>
+          <w:bCs/>
+        </w:rPr>
+        <w:tab/>
+        <w:t>-MIN()</w:t>
+      </w:r>
+    </w:p>
+    <w:p>
+      <w:pPr>
+        <w:pStyle w:val="Normal"/>
+        <w:bidi w:val="0"/>
+        <w:jc w:val="left"/>
+        <w:rPr>
+          <w:rFonts w:ascii="Khmer OS" w:hAnsi="Khmer OS"/>
+        </w:rPr>
+      </w:pPr>
+      <w:r>
+        <w:rPr>
+          <w:rFonts w:ascii="Khmer OS" w:hAnsi="Khmer OS"/>
+          <w:b/>
+          <w:bCs/>
+        </w:rPr>
+        <w:tab/>
+        <w:t>-SUM()</w:t>
+      </w:r>
+    </w:p>
+    <w:p>
+      <w:pPr>
+        <w:pStyle w:val="Normal"/>
+        <w:bidi w:val="0"/>
+        <w:jc w:val="left"/>
+        <w:rPr>
+          <w:rFonts w:ascii="Khmer OS" w:hAnsi="Khmer OS"/>
+        </w:rPr>
+      </w:pPr>
+      <w:r>
         <w:rPr/>
       </w:r>
     </w:p>
@@ -110,30 +307,336 @@
       <w:r>
         <w:rPr>
           <w:rFonts w:ascii="Khmer OS" w:hAnsi="Khmer OS"/>
-        </w:rPr>
-        <w:tab/>
-      </w:r>
-      <w:r>
-        <w:rPr>
-          <w:rFonts w:ascii="Khmer OS" w:hAnsi="Khmer OS"/>
-          <w:b/>
-          <w:bCs/>
-        </w:rPr>
-        <w:t>HAVING</w:t>
-      </w:r>
-      <w:r>
-        <w:rPr>
-          <w:rFonts w:ascii="Khmer OS" w:hAnsi="Khmer OS"/>
-        </w:rPr>
-        <w:t xml:space="preserve"> Clause must use under </w:t>
-      </w:r>
-      <w:r>
-        <w:rPr>
-          <w:rFonts w:ascii="Khmer OS" w:hAnsi="Khmer OS"/>
-          <w:b/>
-          <w:bCs/>
-        </w:rPr>
-        <w:t>GROUP BY</w:t>
+          <w:b/>
+          <w:bCs/>
+        </w:rPr>
+        <w:tab/>
+      </w:r>
+      <w:r>
+        <w:rPr>
+          <w:rFonts w:ascii="Khmer OS" w:hAnsi="Khmer OS"/>
+          <w:b w:val="false"/>
+          <w:bCs w:val="false"/>
+          <w:u w:val="single"/>
+        </w:rPr>
+        <w:t>Example:</w:t>
+      </w:r>
+    </w:p>
+    <w:p>
+      <w:pPr>
+        <w:pStyle w:val="Normal"/>
+        <w:bidi w:val="0"/>
+        <w:jc w:val="left"/>
+        <w:rPr>
+          <w:u w:val="none"/>
+        </w:rPr>
+      </w:pPr>
+      <w:r>
+        <w:rPr>
+          <w:rFonts w:ascii="Khmer OS" w:hAnsi="Khmer OS"/>
+          <w:b w:val="false"/>
+          <w:bCs w:val="false"/>
+          <w:u w:val="none"/>
+        </w:rPr>
+        <w:tab/>
+        <w:tab/>
+      </w:r>
+      <w:r>
+        <w:rPr>
+          <w:rFonts w:ascii="Hack" w:hAnsi="Hack"/>
+          <w:b w:val="false"/>
+          <w:bCs w:val="false"/>
+          <w:i w:val="false"/>
+          <w:color w:val="0000E6"/>
+          <w:sz w:val="30"/>
+          <w:u w:val="none"/>
+        </w:rPr>
+        <w:t>SELECT</w:t>
+      </w:r>
+      <w:r>
+        <w:rPr>
+          <w:color w:val="000000"/>
+          <w:u w:val="none"/>
+        </w:rPr>
+        <w:t xml:space="preserve"> </w:t>
+      </w:r>
+      <w:r>
+        <w:rPr>
+          <w:color w:val="0000E6"/>
+          <w:u w:val="none"/>
+        </w:rPr>
+        <w:t>AVG</w:t>
+      </w:r>
+      <w:r>
+        <w:rPr>
+          <w:color w:val="000000"/>
+          <w:u w:val="none"/>
+        </w:rPr>
+        <w:t>(</w:t>
+      </w:r>
+      <w:r>
+        <w:rPr>
+          <w:color w:val="009900"/>
+          <w:u w:val="none"/>
+        </w:rPr>
+        <w:t>COLUMNONE</w:t>
+      </w:r>
+      <w:r>
+        <w:rPr>
+          <w:color w:val="000000"/>
+          <w:u w:val="none"/>
+        </w:rPr>
+        <w:t xml:space="preserve">) </w:t>
+      </w:r>
+      <w:r>
+        <w:rPr>
+          <w:color w:val="0000E6"/>
+          <w:u w:val="none"/>
+        </w:rPr>
+        <w:t>AS</w:t>
+      </w:r>
+      <w:r>
+        <w:rPr>
+          <w:color w:val="000000"/>
+          <w:u w:val="none"/>
+        </w:rPr>
+        <w:t xml:space="preserve"> </w:t>
+      </w:r>
+      <w:r>
+        <w:rPr>
+          <w:color w:val="009900"/>
+          <w:u w:val="none"/>
+        </w:rPr>
+        <w:t>Average</w:t>
+      </w:r>
+      <w:r>
+        <w:rPr>
+          <w:color w:val="000000"/>
+          <w:u w:val="none"/>
+        </w:rPr>
+        <w:t xml:space="preserve">, </w:t>
+      </w:r>
+      <w:r>
+        <w:rPr>
+          <w:color w:val="0000E6"/>
+          <w:u w:val="none"/>
+        </w:rPr>
+        <w:t>SUM</w:t>
+      </w:r>
+      <w:r>
+        <w:rPr>
+          <w:color w:val="000000"/>
+          <w:u w:val="none"/>
+        </w:rPr>
+        <w:t>(</w:t>
+      </w:r>
+      <w:r>
+        <w:rPr>
+          <w:color w:val="009900"/>
+          <w:u w:val="none"/>
+        </w:rPr>
+        <w:t>COLUMNTWO</w:t>
+      </w:r>
+      <w:r>
+        <w:rPr>
+          <w:color w:val="000000"/>
+          <w:u w:val="none"/>
+        </w:rPr>
+        <w:t xml:space="preserve">) </w:t>
+      </w:r>
+      <w:r>
+        <w:rPr>
+          <w:color w:val="0000E6"/>
+          <w:u w:val="none"/>
+        </w:rPr>
+        <w:t>AS</w:t>
+      </w:r>
+      <w:r>
+        <w:rPr>
+          <w:color w:val="000000"/>
+          <w:u w:val="none"/>
+        </w:rPr>
+        <w:t xml:space="preserve"> </w:t>
+      </w:r>
+      <w:r>
+        <w:rPr>
+          <w:color w:val="009900"/>
+          <w:u w:val="none"/>
+        </w:rPr>
+        <w:t>SUMMED</w:t>
+      </w:r>
+      <w:r>
+        <w:rPr>
+          <w:color w:val="000000"/>
+          <w:u w:val="none"/>
+        </w:rPr>
+        <w:t xml:space="preserve">, </w:t>
+        <w:tab/>
+        <w:tab/>
+      </w:r>
+      <w:r>
+        <w:rPr>
+          <w:color w:val="0000E6"/>
+          <w:u w:val="none"/>
+        </w:rPr>
+        <w:t>MAX</w:t>
+      </w:r>
+      <w:r>
+        <w:rPr>
+          <w:color w:val="000000"/>
+          <w:u w:val="none"/>
+        </w:rPr>
+        <w:t>(</w:t>
+      </w:r>
+      <w:r>
+        <w:rPr>
+          <w:color w:val="009900"/>
+          <w:u w:val="none"/>
+        </w:rPr>
+        <w:t>COLUMNTHREE</w:t>
+      </w:r>
+      <w:r>
+        <w:rPr>
+          <w:color w:val="000000"/>
+          <w:u w:val="none"/>
+        </w:rPr>
+        <w:t xml:space="preserve">) </w:t>
+      </w:r>
+      <w:r>
+        <w:rPr>
+          <w:color w:val="0000E6"/>
+          <w:u w:val="none"/>
+        </w:rPr>
+        <w:t>AS</w:t>
+      </w:r>
+      <w:r>
+        <w:rPr>
+          <w:color w:val="000000"/>
+          <w:u w:val="none"/>
+        </w:rPr>
+        <w:t xml:space="preserve"> </w:t>
+      </w:r>
+      <w:r>
+        <w:rPr>
+          <w:color w:val="009900"/>
+          <w:u w:val="none"/>
+        </w:rPr>
+        <w:t>Highest</w:t>
+      </w:r>
+      <w:r>
+        <w:rPr>
+          <w:color w:val="000000"/>
+          <w:u w:val="none"/>
+        </w:rPr>
+        <w:t xml:space="preserve">, </w:t>
+      </w:r>
+      <w:r>
+        <w:rPr>
+          <w:color w:val="0000E6"/>
+          <w:u w:val="none"/>
+        </w:rPr>
+        <w:t>MIN</w:t>
+      </w:r>
+      <w:r>
+        <w:rPr>
+          <w:color w:val="000000"/>
+          <w:u w:val="none"/>
+        </w:rPr>
+        <w:t>(</w:t>
+      </w:r>
+      <w:r>
+        <w:rPr>
+          <w:color w:val="009900"/>
+          <w:u w:val="none"/>
+        </w:rPr>
+        <w:t>COLUMNTWO</w:t>
+      </w:r>
+      <w:r>
+        <w:rPr>
+          <w:color w:val="000000"/>
+          <w:u w:val="none"/>
+        </w:rPr>
+        <w:t xml:space="preserve">) </w:t>
+      </w:r>
+      <w:r>
+        <w:rPr>
+          <w:color w:val="0000E6"/>
+          <w:u w:val="none"/>
+        </w:rPr>
+        <w:t>AS</w:t>
+      </w:r>
+      <w:r>
+        <w:rPr>
+          <w:color w:val="000000"/>
+          <w:u w:val="none"/>
+        </w:rPr>
+        <w:t xml:space="preserve"> </w:t>
+      </w:r>
+      <w:r>
+        <w:rPr>
+          <w:color w:val="009900"/>
+          <w:u w:val="none"/>
+        </w:rPr>
+        <w:t>Lowest</w:t>
+      </w:r>
+    </w:p>
+    <w:p>
+      <w:pPr>
+        <w:pStyle w:val="Normal"/>
+        <w:rPr>
+          <w:u w:val="none"/>
+        </w:rPr>
+      </w:pPr>
+      <w:r>
+        <w:rPr>
+          <w:u w:val="none"/>
+        </w:rPr>
+        <w:t xml:space="preserve"> </w:t>
+      </w:r>
+      <w:r>
+        <w:rPr>
+          <w:u w:val="none"/>
+        </w:rPr>
+        <w:tab/>
+        <w:tab/>
+      </w:r>
+      <w:r>
+        <w:rPr>
+          <w:rFonts w:ascii="Hack" w:hAnsi="Hack"/>
+          <w:b w:val="false"/>
+          <w:i w:val="false"/>
+          <w:color w:val="0000E6"/>
+          <w:sz w:val="30"/>
+          <w:u w:val="none"/>
+        </w:rPr>
+        <w:t>FROM</w:t>
+      </w:r>
+      <w:r>
+        <w:rPr>
+          <w:color w:val="000000"/>
+          <w:u w:val="none"/>
+        </w:rPr>
+        <w:t xml:space="preserve"> </w:t>
+      </w:r>
+      <w:r>
+        <w:rPr>
+          <w:color w:val="009900"/>
+          <w:u w:val="none"/>
+        </w:rPr>
+        <w:t>NUMBERS</w:t>
+      </w:r>
+    </w:p>
+    <w:p>
+      <w:pPr>
+        <w:pStyle w:val="Normal"/>
+        <w:bidi w:val="0"/>
+        <w:jc w:val="left"/>
+        <w:rPr>
+          <w:rFonts w:ascii="Khmer OS" w:hAnsi="Khmer OS"/>
+        </w:rPr>
+      </w:pPr>
+      <w:r>
+        <w:rPr/>
       </w:r>
     </w:p>
     <w:sectPr>

</xml_diff>